<commit_message>
add UML to doc
</commit_message>
<xml_diff>
--- a/Universidade Federal de Minas Gerais.docx
+++ b/Universidade Federal de Minas Gerais.docx
@@ -635,18 +635,7 @@
           <w:sz w:val="24"/>
           <w:shd w:fill="auto" w:val="clear"/>
         </w:rPr>
-        <w:t xml:space="preserve"> </w:t>
-      </w:r>
-      <w:r>
-        <w:rPr>
-          <w:rFonts w:ascii="Arial" w:hAnsi="Arial" w:cs="Arial" w:eastAsia="Arial"/>
-          <w:color w:val="auto"/>
-          <w:spacing w:val="0"/>
-          <w:position w:val="0"/>
-          <w:sz w:val="24"/>
-          <w:shd w:fill="auto" w:val="clear"/>
-        </w:rPr>
-        <w:t xml:space="preserve">possue:</w:t>
+        <w:t xml:space="preserve"> possue:</w:t>
       </w:r>
     </w:p>
     <w:p>
@@ -770,18 +759,7 @@
           <w:sz w:val="24"/>
           <w:shd w:fill="auto" w:val="clear"/>
         </w:rPr>
-        <w:t xml:space="preserve"> </w:t>
-      </w:r>
-      <w:r>
-        <w:rPr>
-          <w:rFonts w:ascii="Arial" w:hAnsi="Arial" w:cs="Arial" w:eastAsia="Arial"/>
-          <w:color w:val="auto"/>
-          <w:spacing w:val="0"/>
-          <w:position w:val="0"/>
-          <w:sz w:val="24"/>
-          <w:shd w:fill="auto" w:val="clear"/>
-        </w:rPr>
-        <w:t xml:space="preserve">possue:</w:t>
+        <w:t xml:space="preserve"> possue:</w:t>
       </w:r>
     </w:p>
     <w:p>
@@ -1200,113 +1178,28 @@
           <w:sz w:val="24"/>
           <w:shd w:fill="auto" w:val="clear"/>
         </w:rPr>
-        <w:t xml:space="preserve">Foto ilustrativa de como funciona o programa:</w:t>
-      </w:r>
-    </w:p>
-    <w:p>
-      <w:pPr>
-        <w:spacing w:before="240" w:after="120" w:line="240"/>
-        <w:ind w:right="0" w:left="0" w:firstLine="0"/>
-        <w:jc w:val="both"/>
-        <w:rPr>
-          <w:rFonts w:ascii="Arial" w:hAnsi="Arial" w:cs="Arial" w:eastAsia="Arial"/>
-          <w:color w:val="auto"/>
-          <w:spacing w:val="0"/>
-          <w:position w:val="0"/>
-          <w:sz w:val="24"/>
-          <w:shd w:fill="auto" w:val="clear"/>
-        </w:rPr>
-      </w:pPr>
-    </w:p>
-    <w:p>
-      <w:pPr>
-        <w:spacing w:before="240" w:after="120" w:line="240"/>
-        <w:ind w:right="0" w:left="0" w:firstLine="0"/>
-        <w:jc w:val="both"/>
-        <w:rPr>
-          <w:rFonts w:ascii="Arial" w:hAnsi="Arial" w:cs="Arial" w:eastAsia="Arial"/>
-          <w:color w:val="auto"/>
-          <w:spacing w:val="0"/>
-          <w:position w:val="0"/>
-          <w:sz w:val="24"/>
-          <w:shd w:fill="auto" w:val="clear"/>
-        </w:rPr>
-      </w:pPr>
-    </w:p>
-    <w:p>
-      <w:pPr>
-        <w:spacing w:before="240" w:after="120" w:line="240"/>
-        <w:ind w:right="0" w:left="0" w:firstLine="0"/>
-        <w:jc w:val="both"/>
-        <w:rPr>
-          <w:rFonts w:ascii="Arial" w:hAnsi="Arial" w:cs="Arial" w:eastAsia="Arial"/>
-          <w:b/>
-          <w:color w:val="auto"/>
-          <w:spacing w:val="0"/>
-          <w:position w:val="0"/>
-          <w:sz w:val="28"/>
-          <w:u w:val="single"/>
-          <w:shd w:fill="auto" w:val="clear"/>
-        </w:rPr>
-      </w:pPr>
-      <w:r>
-        <w:rPr>
-          <w:rFonts w:ascii="Arial" w:hAnsi="Arial" w:cs="Arial" w:eastAsia="Arial"/>
-          <w:b/>
-          <w:color w:val="auto"/>
-          <w:spacing w:val="0"/>
-          <w:position w:val="0"/>
-          <w:sz w:val="28"/>
-          <w:u w:val="single"/>
-          <w:shd w:fill="auto" w:val="clear"/>
-        </w:rPr>
-        <w:t xml:space="preserve">Testes: </w:t>
-      </w:r>
-    </w:p>
-    <w:p>
-      <w:pPr>
-        <w:spacing w:before="240" w:after="120" w:line="240"/>
-        <w:ind w:right="0" w:left="0" w:firstLine="0"/>
-        <w:jc w:val="both"/>
-        <w:rPr>
-          <w:rFonts w:ascii="Calibri" w:hAnsi="Calibri" w:cs="Calibri" w:eastAsia="Calibri"/>
-          <w:b/>
-          <w:color w:val="5B9BD5"/>
-          <w:spacing w:val="0"/>
-          <w:position w:val="0"/>
-          <w:sz w:val="18"/>
-          <w:shd w:fill="auto" w:val="clear"/>
-        </w:rPr>
-      </w:pPr>
-      <w:r>
-        <w:rPr>
-          <w:rFonts w:ascii="Arial" w:hAnsi="Arial" w:cs="Arial" w:eastAsia="Arial"/>
-          <w:color w:val="auto"/>
-          <w:spacing w:val="0"/>
-          <w:position w:val="0"/>
-          <w:sz w:val="24"/>
-          <w:shd w:fill="auto" w:val="clear"/>
-        </w:rPr>
-        <w:t xml:space="preserve">Ffeitos alguns testes idênticos ( obviamente as saídas foram diferentes), todos funcionaram perfeitamente na implementação feita. Abaixo estão as SS de alguns dos testes realizados.</w:t>
-      </w:r>
-    </w:p>
-    <w:p>
-      <w:pPr>
-        <w:spacing w:before="240" w:after="120" w:line="240"/>
-        <w:ind w:right="0" w:left="0" w:firstLine="0"/>
-        <w:jc w:val="both"/>
-        <w:rPr>
-          <w:rFonts w:ascii="Calibri" w:hAnsi="Calibri" w:cs="Calibri" w:eastAsia="Calibri"/>
-          <w:color w:val="auto"/>
-          <w:spacing w:val="0"/>
-          <w:position w:val="0"/>
-          <w:sz w:val="22"/>
-          <w:shd w:fill="auto" w:val="clear"/>
-        </w:rPr>
-      </w:pPr>
-      <w:r>
-        <w:object w:dxaOrig="7812" w:dyaOrig="8507">
-          <v:rect xmlns:o="urn:schemas-microsoft-com:office:office" xmlns:v="urn:schemas-microsoft-com:vml" id="rectole0000000000" style="width:390.600000pt;height:425.350000pt" o:preferrelative="t" o:ole="">
+        <w:t xml:space="preserve">UML do sistema:</w:t>
+        <w:br/>
+        <w:br/>
+      </w:r>
+    </w:p>
+    <w:p>
+      <w:pPr>
+        <w:spacing w:before="240" w:after="120" w:line="240"/>
+        <w:ind w:right="0" w:left="0" w:firstLine="0"/>
+        <w:jc w:val="both"/>
+        <w:rPr>
+          <w:rFonts w:ascii="Arial" w:hAnsi="Arial" w:cs="Arial" w:eastAsia="Arial"/>
+          <w:color w:val="auto"/>
+          <w:spacing w:val="0"/>
+          <w:position w:val="0"/>
+          <w:sz w:val="24"/>
+          <w:shd w:fill="auto" w:val="clear"/>
+        </w:rPr>
+      </w:pPr>
+      <w:r>
+        <w:object w:dxaOrig="9276" w:dyaOrig="5796">
+          <v:rect xmlns:o="urn:schemas-microsoft-com:office:office" xmlns:v="urn:schemas-microsoft-com:vml" id="rectole0000000000" style="width:463.800000pt;height:289.800000pt" o:preferrelative="t" o:ole="">
             <o:lock v:ext="edit"/>
             <v:imagedata xmlns:r="http://schemas.openxmlformats.org/officeDocument/2006/relationships" r:id="docRId1" o:title=""/>
           </v:rect>
@@ -1320,7 +1213,94 @@
         <w:ind w:right="0" w:left="0" w:firstLine="0"/>
         <w:jc w:val="both"/>
         <w:rPr>
+          <w:rFonts w:ascii="Arial" w:hAnsi="Arial" w:cs="Arial" w:eastAsia="Arial"/>
+          <w:color w:val="auto"/>
+          <w:spacing w:val="0"/>
+          <w:position w:val="0"/>
+          <w:sz w:val="24"/>
+          <w:shd w:fill="auto" w:val="clear"/>
+        </w:rPr>
+      </w:pPr>
+    </w:p>
+    <w:p>
+      <w:pPr>
+        <w:spacing w:before="240" w:after="120" w:line="240"/>
+        <w:ind w:right="0" w:left="0" w:firstLine="0"/>
+        <w:jc w:val="both"/>
+        <w:rPr>
+          <w:rFonts w:ascii="Arial" w:hAnsi="Arial" w:cs="Arial" w:eastAsia="Arial"/>
+          <w:color w:val="auto"/>
+          <w:spacing w:val="0"/>
+          <w:position w:val="0"/>
+          <w:sz w:val="24"/>
+          <w:shd w:fill="auto" w:val="clear"/>
+        </w:rPr>
+      </w:pPr>
+    </w:p>
+    <w:p>
+      <w:pPr>
+        <w:spacing w:before="240" w:after="120" w:line="240"/>
+        <w:ind w:right="0" w:left="0" w:firstLine="0"/>
+        <w:jc w:val="both"/>
+        <w:rPr>
+          <w:rFonts w:ascii="Arial" w:hAnsi="Arial" w:cs="Arial" w:eastAsia="Arial"/>
+          <w:b/>
+          <w:color w:val="auto"/>
+          <w:spacing w:val="0"/>
+          <w:position w:val="0"/>
+          <w:sz w:val="28"/>
+          <w:u w:val="single"/>
+          <w:shd w:fill="auto" w:val="clear"/>
+        </w:rPr>
+      </w:pPr>
+      <w:r>
+        <w:rPr>
+          <w:rFonts w:ascii="Arial" w:hAnsi="Arial" w:cs="Arial" w:eastAsia="Arial"/>
+          <w:b/>
+          <w:color w:val="auto"/>
+          <w:spacing w:val="0"/>
+          <w:position w:val="0"/>
+          <w:sz w:val="28"/>
+          <w:u w:val="single"/>
+          <w:shd w:fill="auto" w:val="clear"/>
+        </w:rPr>
+        <w:t xml:space="preserve">Testes: </w:t>
+      </w:r>
+    </w:p>
+    <w:p>
+      <w:pPr>
+        <w:spacing w:before="240" w:after="120" w:line="240"/>
+        <w:ind w:right="0" w:left="0" w:firstLine="0"/>
+        <w:jc w:val="both"/>
+        <w:rPr>
           <w:rFonts w:ascii="Calibri" w:hAnsi="Calibri" w:cs="Calibri" w:eastAsia="Calibri"/>
+          <w:b/>
+          <w:color w:val="5B9BD5"/>
+          <w:spacing w:val="0"/>
+          <w:position w:val="0"/>
+          <w:sz w:val="18"/>
+          <w:shd w:fill="auto" w:val="clear"/>
+        </w:rPr>
+      </w:pPr>
+      <w:r>
+        <w:rPr>
+          <w:rFonts w:ascii="Arial" w:hAnsi="Arial" w:cs="Arial" w:eastAsia="Arial"/>
+          <w:color w:val="auto"/>
+          <w:spacing w:val="0"/>
+          <w:position w:val="0"/>
+          <w:sz w:val="24"/>
+          <w:shd w:fill="auto" w:val="clear"/>
+        </w:rPr>
+        <w:t xml:space="preserve">Ffeitos alguns testes idênticos ( obviamente as saídas foram diferentes), todos funcionaram perfeitamente na implementação feita. Abaixo estão as SS de alguns dos testes realizados.</w:t>
+      </w:r>
+    </w:p>
+    <w:p>
+      <w:pPr>
+        <w:spacing w:before="240" w:after="120" w:line="240"/>
+        <w:ind w:right="0" w:left="0" w:firstLine="0"/>
+        <w:jc w:val="both"/>
+        <w:rPr>
+          <w:rFonts w:ascii="Calibri" w:hAnsi="Calibri" w:cs="Calibri" w:eastAsia="Calibri"/>
           <w:color w:val="auto"/>
           <w:spacing w:val="0"/>
           <w:position w:val="0"/>
@@ -1329,8 +1309,8 @@
         </w:rPr>
       </w:pPr>
       <w:r>
-        <w:object w:dxaOrig="7786" w:dyaOrig="6660">
-          <v:rect xmlns:o="urn:schemas-microsoft-com:office:office" xmlns:v="urn:schemas-microsoft-com:vml" id="rectole0000000001" style="width:389.300000pt;height:333.000000pt" o:preferrelative="t" o:ole="">
+        <w:object w:dxaOrig="7916" w:dyaOrig="8605">
+          <v:rect xmlns:o="urn:schemas-microsoft-com:office:office" xmlns:v="urn:schemas-microsoft-com:vml" id="rectole0000000001" style="width:395.800000pt;height:430.250000pt" o:preferrelative="t" o:ole="">
             <o:lock v:ext="edit"/>
             <v:imagedata xmlns:r="http://schemas.openxmlformats.org/officeDocument/2006/relationships" r:id="docRId3" o:title=""/>
           </v:rect>
@@ -1342,7 +1322,7 @@
       <w:pPr>
         <w:spacing w:before="240" w:after="120" w:line="240"/>
         <w:ind w:right="0" w:left="0" w:firstLine="0"/>
-        <w:jc w:val="center"/>
+        <w:jc w:val="both"/>
         <w:rPr>
           <w:rFonts w:ascii="Calibri" w:hAnsi="Calibri" w:cs="Calibri" w:eastAsia="Calibri"/>
           <w:color w:val="auto"/>
@@ -1353,34 +1333,8 @@
         </w:rPr>
       </w:pPr>
       <w:r>
-        <w:rPr>
-          <w:rFonts w:ascii="Calibri" w:hAnsi="Calibri" w:cs="Calibri" w:eastAsia="Calibri"/>
-          <w:color w:val="004DBB"/>
-          <w:spacing w:val="0"/>
-          <w:position w:val="0"/>
-          <w:sz w:val="22"/>
-          <w:shd w:fill="auto" w:val="clear"/>
-        </w:rPr>
-        <w:t xml:space="preserve">Teste com 3 jogadores</w:t>
-      </w:r>
-    </w:p>
-    <w:p>
-      <w:pPr>
-        <w:spacing w:before="240" w:after="120" w:line="240"/>
-        <w:ind w:right="0" w:left="0" w:firstLine="0"/>
-        <w:jc w:val="left"/>
-        <w:rPr>
-          <w:rFonts w:ascii="Calibri" w:hAnsi="Calibri" w:cs="Calibri" w:eastAsia="Calibri"/>
-          <w:color w:val="auto"/>
-          <w:spacing w:val="0"/>
-          <w:position w:val="0"/>
-          <w:sz w:val="22"/>
-          <w:shd w:fill="auto" w:val="clear"/>
-        </w:rPr>
-      </w:pPr>
-      <w:r>
-        <w:object w:dxaOrig="8293" w:dyaOrig="10019">
-          <v:rect xmlns:o="urn:schemas-microsoft-com:office:office" xmlns:v="urn:schemas-microsoft-com:vml" id="rectole0000000002" style="width:414.650000pt;height:500.950000pt" o:preferrelative="t" o:ole="">
+        <w:object w:dxaOrig="7876" w:dyaOrig="6742">
+          <v:rect xmlns:o="urn:schemas-microsoft-com:office:office" xmlns:v="urn:schemas-microsoft-com:vml" id="rectole0000000002" style="width:393.800000pt;height:337.100000pt" o:preferrelative="t" o:ole="">
             <o:lock v:ext="edit"/>
             <v:imagedata xmlns:r="http://schemas.openxmlformats.org/officeDocument/2006/relationships" r:id="docRId5" o:title=""/>
           </v:rect>
@@ -1392,6 +1346,32 @@
       <w:pPr>
         <w:spacing w:before="240" w:after="120" w:line="240"/>
         <w:ind w:right="0" w:left="0" w:firstLine="0"/>
+        <w:jc w:val="center"/>
+        <w:rPr>
+          <w:rFonts w:ascii="Calibri" w:hAnsi="Calibri" w:cs="Calibri" w:eastAsia="Calibri"/>
+          <w:color w:val="auto"/>
+          <w:spacing w:val="0"/>
+          <w:position w:val="0"/>
+          <w:sz w:val="22"/>
+          <w:shd w:fill="auto" w:val="clear"/>
+        </w:rPr>
+      </w:pPr>
+      <w:r>
+        <w:rPr>
+          <w:rFonts w:ascii="Calibri" w:hAnsi="Calibri" w:cs="Calibri" w:eastAsia="Calibri"/>
+          <w:color w:val="004DBB"/>
+          <w:spacing w:val="0"/>
+          <w:position w:val="0"/>
+          <w:sz w:val="22"/>
+          <w:shd w:fill="auto" w:val="clear"/>
+        </w:rPr>
+        <w:t xml:space="preserve">Teste com 3 jogadores</w:t>
+      </w:r>
+    </w:p>
+    <w:p>
+      <w:pPr>
+        <w:spacing w:before="240" w:after="120" w:line="240"/>
+        <w:ind w:right="0" w:left="0" w:firstLine="0"/>
         <w:jc w:val="left"/>
         <w:rPr>
           <w:rFonts w:ascii="Calibri" w:hAnsi="Calibri" w:cs="Calibri" w:eastAsia="Calibri"/>
@@ -1403,8 +1383,8 @@
         </w:rPr>
       </w:pPr>
       <w:r>
-        <w:object w:dxaOrig="8303" w:dyaOrig="7056">
-          <v:rect xmlns:o="urn:schemas-microsoft-com:office:office" xmlns:v="urn:schemas-microsoft-com:vml" id="rectole0000000003" style="width:415.150000pt;height:352.800000pt" o:preferrelative="t" o:ole="">
+        <w:object w:dxaOrig="8402" w:dyaOrig="10144">
+          <v:rect xmlns:o="urn:schemas-microsoft-com:office:office" xmlns:v="urn:schemas-microsoft-com:vml" id="rectole0000000003" style="width:420.100000pt;height:507.200000pt" o:preferrelative="t" o:ole="">
             <o:lock v:ext="edit"/>
             <v:imagedata xmlns:r="http://schemas.openxmlformats.org/officeDocument/2006/relationships" r:id="docRId7" o:title=""/>
           </v:rect>
@@ -1416,7 +1396,7 @@
       <w:pPr>
         <w:spacing w:before="240" w:after="120" w:line="240"/>
         <w:ind w:right="0" w:left="0" w:firstLine="0"/>
-        <w:jc w:val="center"/>
+        <w:jc w:val="left"/>
         <w:rPr>
           <w:rFonts w:ascii="Calibri" w:hAnsi="Calibri" w:cs="Calibri" w:eastAsia="Calibri"/>
           <w:color w:val="auto"/>
@@ -1427,49 +1407,8 @@
         </w:rPr>
       </w:pPr>
       <w:r>
-        <w:rPr>
-          <w:rFonts w:ascii="Calibri" w:hAnsi="Calibri" w:cs="Calibri" w:eastAsia="Calibri"/>
-          <w:color w:val="004DBB"/>
-          <w:spacing w:val="0"/>
-          <w:position w:val="0"/>
-          <w:sz w:val="22"/>
-          <w:shd w:fill="auto" w:val="clear"/>
-        </w:rPr>
-        <w:t xml:space="preserve">Teste com 4 jogadores</w:t>
-      </w:r>
-    </w:p>
-    <w:p>
-      <w:pPr>
-        <w:spacing w:before="240" w:after="120" w:line="240"/>
-        <w:ind w:right="0" w:left="0" w:firstLine="0"/>
-        <w:jc w:val="center"/>
-        <w:rPr>
-          <w:rFonts w:ascii="Calibri" w:hAnsi="Calibri" w:cs="Calibri" w:eastAsia="Calibri"/>
-          <w:color w:val="auto"/>
-          <w:spacing w:val="0"/>
-          <w:position w:val="0"/>
-          <w:sz w:val="22"/>
-          <w:shd w:fill="auto" w:val="clear"/>
-        </w:rPr>
-      </w:pPr>
-    </w:p>
-    <w:p>
-      <w:pPr>
-        <w:spacing w:before="240" w:after="120" w:line="240"/>
-        <w:ind w:right="0" w:left="0" w:firstLine="0"/>
-        <w:jc w:val="left"/>
-        <w:rPr>
-          <w:rFonts w:ascii="Calibri" w:hAnsi="Calibri" w:cs="Calibri" w:eastAsia="Calibri"/>
-          <w:color w:val="auto"/>
-          <w:spacing w:val="0"/>
-          <w:position w:val="0"/>
-          <w:sz w:val="22"/>
-          <w:shd w:fill="auto" w:val="clear"/>
-        </w:rPr>
-      </w:pPr>
-      <w:r>
-        <w:object w:dxaOrig="8303" w:dyaOrig="7248">
-          <v:rect xmlns:o="urn:schemas-microsoft-com:office:office" xmlns:v="urn:schemas-microsoft-com:vml" id="rectole0000000004" style="width:415.150000pt;height:362.400000pt" o:preferrelative="t" o:ole="">
+        <w:object w:dxaOrig="8402" w:dyaOrig="7147">
+          <v:rect xmlns:o="urn:schemas-microsoft-com:office:office" xmlns:v="urn:schemas-microsoft-com:vml" id="rectole0000000004" style="width:420.100000pt;height:357.350000pt" o:preferrelative="t" o:ole="">
             <o:lock v:ext="edit"/>
             <v:imagedata xmlns:r="http://schemas.openxmlformats.org/officeDocument/2006/relationships" r:id="docRId9" o:title=""/>
           </v:rect>
@@ -1481,6 +1420,47 @@
       <w:pPr>
         <w:spacing w:before="240" w:after="120" w:line="240"/>
         <w:ind w:right="0" w:left="0" w:firstLine="0"/>
+        <w:jc w:val="center"/>
+        <w:rPr>
+          <w:rFonts w:ascii="Calibri" w:hAnsi="Calibri" w:cs="Calibri" w:eastAsia="Calibri"/>
+          <w:color w:val="auto"/>
+          <w:spacing w:val="0"/>
+          <w:position w:val="0"/>
+          <w:sz w:val="22"/>
+          <w:shd w:fill="auto" w:val="clear"/>
+        </w:rPr>
+      </w:pPr>
+      <w:r>
+        <w:rPr>
+          <w:rFonts w:ascii="Calibri" w:hAnsi="Calibri" w:cs="Calibri" w:eastAsia="Calibri"/>
+          <w:color w:val="004DBB"/>
+          <w:spacing w:val="0"/>
+          <w:position w:val="0"/>
+          <w:sz w:val="22"/>
+          <w:shd w:fill="auto" w:val="clear"/>
+        </w:rPr>
+        <w:t xml:space="preserve">Teste com 4 jogadores</w:t>
+      </w:r>
+    </w:p>
+    <w:p>
+      <w:pPr>
+        <w:spacing w:before="240" w:after="120" w:line="240"/>
+        <w:ind w:right="0" w:left="0" w:firstLine="0"/>
+        <w:jc w:val="center"/>
+        <w:rPr>
+          <w:rFonts w:ascii="Calibri" w:hAnsi="Calibri" w:cs="Calibri" w:eastAsia="Calibri"/>
+          <w:color w:val="auto"/>
+          <w:spacing w:val="0"/>
+          <w:position w:val="0"/>
+          <w:sz w:val="22"/>
+          <w:shd w:fill="auto" w:val="clear"/>
+        </w:rPr>
+      </w:pPr>
+    </w:p>
+    <w:p>
+      <w:pPr>
+        <w:spacing w:before="240" w:after="120" w:line="240"/>
+        <w:ind w:right="0" w:left="0" w:firstLine="0"/>
         <w:jc w:val="left"/>
         <w:rPr>
           <w:rFonts w:ascii="Calibri" w:hAnsi="Calibri" w:cs="Calibri" w:eastAsia="Calibri"/>
@@ -1492,8 +1472,8 @@
         </w:rPr>
       </w:pPr>
       <w:r>
-        <w:object w:dxaOrig="8303" w:dyaOrig="3971">
-          <v:rect xmlns:o="urn:schemas-microsoft-com:office:office" xmlns:v="urn:schemas-microsoft-com:vml" id="rectole0000000005" style="width:415.150000pt;height:198.550000pt" o:preferrelative="t" o:ole="">
+        <w:object w:dxaOrig="8402" w:dyaOrig="7329">
+          <v:rect xmlns:o="urn:schemas-microsoft-com:office:office" xmlns:v="urn:schemas-microsoft-com:vml" id="rectole0000000005" style="width:420.100000pt;height:366.450000pt" o:preferrelative="t" o:ole="">
             <o:lock v:ext="edit"/>
             <v:imagedata xmlns:r="http://schemas.openxmlformats.org/officeDocument/2006/relationships" r:id="docRId11" o:title=""/>
           </v:rect>
@@ -1505,6 +1485,30 @@
       <w:pPr>
         <w:spacing w:before="240" w:after="120" w:line="240"/>
         <w:ind w:right="0" w:left="0" w:firstLine="0"/>
+        <w:jc w:val="left"/>
+        <w:rPr>
+          <w:rFonts w:ascii="Calibri" w:hAnsi="Calibri" w:cs="Calibri" w:eastAsia="Calibri"/>
+          <w:color w:val="auto"/>
+          <w:spacing w:val="0"/>
+          <w:position w:val="0"/>
+          <w:sz w:val="22"/>
+          <w:shd w:fill="auto" w:val="clear"/>
+        </w:rPr>
+      </w:pPr>
+      <w:r>
+        <w:object w:dxaOrig="8402" w:dyaOrig="4029">
+          <v:rect xmlns:o="urn:schemas-microsoft-com:office:office" xmlns:v="urn:schemas-microsoft-com:vml" id="rectole0000000006" style="width:420.100000pt;height:201.450000pt" o:preferrelative="t" o:ole="">
+            <o:lock v:ext="edit"/>
+            <v:imagedata xmlns:r="http://schemas.openxmlformats.org/officeDocument/2006/relationships" r:id="docRId13" o:title=""/>
+          </v:rect>
+          <o:OLEObject xmlns:r="http://schemas.openxmlformats.org/officeDocument/2006/relationships" xmlns:o="urn:schemas-microsoft-com:office:office" Type="Embed" ProgID="StaticMetafile" DrawAspect="Content" ObjectID="0000000006" ShapeID="rectole0000000006" r:id="docRId12"/>
+        </w:object>
+      </w:r>
+    </w:p>
+    <w:p>
+      <w:pPr>
+        <w:spacing w:before="240" w:after="120" w:line="240"/>
+        <w:ind w:right="0" w:left="0" w:firstLine="0"/>
         <w:jc w:val="center"/>
         <w:rPr>
           <w:rFonts w:ascii="Calibri" w:hAnsi="Calibri" w:cs="Calibri" w:eastAsia="Calibri"/>
@@ -1790,7 +1794,7 @@
           <w:shd w:fill="auto" w:val="clear"/>
         </w:rPr>
       </w:pPr>
-      <w:hyperlink xmlns:r="http://schemas.openxmlformats.org/officeDocument/2006/relationships" r:id="docRId12">
+      <w:hyperlink xmlns:r="http://schemas.openxmlformats.org/officeDocument/2006/relationships" r:id="docRId14">
         <w:r>
           <w:rPr>
             <w:rFonts w:ascii="Arial" w:hAnsi="Arial" w:cs="Arial" w:eastAsia="Arial"/>
@@ -1819,7 +1823,7 @@
           <w:shd w:fill="auto" w:val="clear"/>
         </w:rPr>
       </w:pPr>
-      <w:hyperlink xmlns:r="http://schemas.openxmlformats.org/officeDocument/2006/relationships" r:id="docRId13">
+      <w:hyperlink xmlns:r="http://schemas.openxmlformats.org/officeDocument/2006/relationships" r:id="docRId15">
         <w:r>
           <w:rPr>
             <w:rFonts w:ascii="Arial" w:hAnsi="Arial" w:cs="Arial" w:eastAsia="Arial"/>
@@ -1848,7 +1852,7 @@
           <w:shd w:fill="auto" w:val="clear"/>
         </w:rPr>
       </w:pPr>
-      <w:hyperlink xmlns:r="http://schemas.openxmlformats.org/officeDocument/2006/relationships" r:id="docRId14">
+      <w:hyperlink xmlns:r="http://schemas.openxmlformats.org/officeDocument/2006/relationships" r:id="docRId16">
         <w:r>
           <w:rPr>
             <w:rFonts w:ascii="Arial" w:hAnsi="Arial" w:cs="Arial" w:eastAsia="Arial"/>

</xml_diff>